<commit_message>
criada a pasta banco de dados e anexado documento com a normalização das tabelas e anexado imagem de modelo relacional
</commit_message>
<xml_diff>
--- a/sql/Normalização projeto_rmarmem.docx
+++ b/sql/Normalização projeto_rmarmem.docx
@@ -12,7 +12,25 @@
         <w:rPr>
           <w:rFonts w:asciiTheme="majorHAnsi" w:hAnsiTheme="majorHAnsi" w:cstheme="majorHAnsi"/>
         </w:rPr>
-        <w:t>Analisando a original (id_cli, nome, telefone, texto, motivo_contato, email) seguimos com a normalização da tabela em três etapas, consideramos as três formas normais.</w:t>
+        <w:t xml:space="preserve">Analisando a </w:t>
+      </w:r>
+      <w:r>
+        <w:rPr>
+          <w:rFonts w:asciiTheme="majorHAnsi" w:hAnsiTheme="majorHAnsi" w:cstheme="majorHAnsi"/>
+        </w:rPr>
+        <w:t>tabela principal</w:t>
+      </w:r>
+      <w:r>
+        <w:rPr>
+          <w:rFonts w:asciiTheme="majorHAnsi" w:hAnsiTheme="majorHAnsi" w:cstheme="majorHAnsi"/>
+        </w:rPr>
+        <w:t xml:space="preserve"> com os campos</w:t>
+      </w:r>
+      <w:r>
+        <w:rPr>
+          <w:rFonts w:asciiTheme="majorHAnsi" w:hAnsiTheme="majorHAnsi" w:cstheme="majorHAnsi"/>
+        </w:rPr>
+        <w:t xml:space="preserve"> (id_cli, nome, telefone, texto, motivo_contato, email) seguimos com a normalização da tabela em três etapas, consideramos as três formas normais.</w:t>
       </w:r>
     </w:p>
     <w:tbl>
@@ -2155,7 +2173,6 @@
         <w:rPr>
           <w:rFonts w:asciiTheme="majorHAnsi" w:hAnsiTheme="majorHAnsi" w:cstheme="majorHAnsi"/>
         </w:rPr>
-        <w:lastRenderedPageBreak/>
         <w:t>Tabela 2: Contatos</w:t>
       </w:r>
     </w:p>
@@ -2936,6 +2953,7 @@
         <w:rPr>
           <w:noProof/>
         </w:rPr>
+        <w:lastRenderedPageBreak/>
         <w:drawing>
           <wp:inline distT="0" distB="0" distL="0" distR="0" wp14:anchorId="425E35AB" wp14:editId="333DB664">
             <wp:extent cx="3200400" cy="3819525"/>

</xml_diff>